<commit_message>
Update Documento de análisis del proyecto.docx
</commit_message>
<xml_diff>
--- a/Documento de análisis del proyecto.docx
+++ b/Documento de análisis del proyecto.docx
@@ -576,7 +576,11 @@
     <w:sdt>
       <w:sdtPr>
         <w:rPr>
-          <w:lang w:val="es-ES"/>
+          <w:rFonts w:asciiTheme="minorHAnsi" w:eastAsiaTheme="minorHAnsi" w:hAnsiTheme="minorHAnsi" w:cstheme="minorBidi"/>
+          <w:color w:val="auto"/>
+          <w:sz w:val="24"/>
+          <w:szCs w:val="24"/>
+          <w:lang w:val="es-ES" w:eastAsia="en-US"/>
         </w:rPr>
         <w:id w:val="-1564245391"/>
         <w:docPartObj>
@@ -586,13 +590,8 @@
       </w:sdtPr>
       <w:sdtEndPr>
         <w:rPr>
-          <w:rFonts w:asciiTheme="minorHAnsi" w:eastAsiaTheme="minorHAnsi" w:hAnsiTheme="minorHAnsi" w:cstheme="minorBidi"/>
           <w:b/>
           <w:bCs/>
-          <w:color w:val="auto"/>
-          <w:sz w:val="24"/>
-          <w:szCs w:val="24"/>
-          <w:lang w:eastAsia="en-US"/>
         </w:rPr>
       </w:sdtEndPr>
       <w:sdtContent>
@@ -636,7 +635,7 @@
           <w:r>
             <w:fldChar w:fldCharType="separate"/>
           </w:r>
-          <w:hyperlink w:anchor="_Toc76245137" w:history="1">
+          <w:hyperlink w:anchor="_Toc76340385" w:history="1">
             <w:r>
               <w:rPr>
                 <w:rStyle w:val="Hipervnculo"/>
@@ -680,7 +679,7 @@
                 <w:noProof/>
                 <w:webHidden/>
               </w:rPr>
-              <w:instrText xml:space="preserve"> PAGEREF _Toc76245137 \h </w:instrText>
+              <w:instrText xml:space="preserve"> PAGEREF _Toc76340385 \h </w:instrText>
             </w:r>
             <w:r>
               <w:rPr>
@@ -726,7 +725,7 @@
               <w:lang w:eastAsia="es-UY"/>
             </w:rPr>
           </w:pPr>
-          <w:hyperlink w:anchor="_Toc76245138" w:history="1">
+          <w:hyperlink w:anchor="_Toc76340386" w:history="1">
             <w:r>
               <w:rPr>
                 <w:rStyle w:val="Hipervnculo"/>
@@ -770,7 +769,7 @@
                 <w:noProof/>
                 <w:webHidden/>
               </w:rPr>
-              <w:instrText xml:space="preserve"> PAGEREF _Toc76245138 \h </w:instrText>
+              <w:instrText xml:space="preserve"> PAGEREF _Toc76340386 \h </w:instrText>
             </w:r>
             <w:r>
               <w:rPr>
@@ -790,7 +789,7 @@
                 <w:noProof/>
                 <w:webHidden/>
               </w:rPr>
-              <w:t>2</w:t>
+              <w:t>3</w:t>
             </w:r>
             <w:r>
               <w:rPr>
@@ -816,7 +815,7 @@
               <w:lang w:eastAsia="es-UY"/>
             </w:rPr>
           </w:pPr>
-          <w:hyperlink w:anchor="_Toc76245139" w:history="1">
+          <w:hyperlink w:anchor="_Toc76340387" w:history="1">
             <w:r>
               <w:rPr>
                 <w:rStyle w:val="Hipervnculo"/>
@@ -860,7 +859,7 @@
                 <w:noProof/>
                 <w:webHidden/>
               </w:rPr>
-              <w:instrText xml:space="preserve"> PAGEREF _Toc76245139 \h </w:instrText>
+              <w:instrText xml:space="preserve"> PAGEREF _Toc76340387 \h </w:instrText>
             </w:r>
             <w:r>
               <w:rPr>
@@ -880,7 +879,7 @@
                 <w:noProof/>
                 <w:webHidden/>
               </w:rPr>
-              <w:t>2</w:t>
+              <w:t>3</w:t>
             </w:r>
             <w:r>
               <w:rPr>
@@ -906,7 +905,7 @@
               <w:lang w:eastAsia="es-UY"/>
             </w:rPr>
           </w:pPr>
-          <w:hyperlink w:anchor="_Toc76245140" w:history="1">
+          <w:hyperlink w:anchor="_Toc76340388" w:history="1">
             <w:r>
               <w:rPr>
                 <w:rStyle w:val="Hipervnculo"/>
@@ -950,7 +949,7 @@
                 <w:noProof/>
                 <w:webHidden/>
               </w:rPr>
-              <w:instrText xml:space="preserve"> PAGEREF _Toc76245140 \h </w:instrText>
+              <w:instrText xml:space="preserve"> PAGEREF _Toc76340388 \h </w:instrText>
             </w:r>
             <w:r>
               <w:rPr>
@@ -970,7 +969,7 @@
                 <w:noProof/>
                 <w:webHidden/>
               </w:rPr>
-              <w:t>2</w:t>
+              <w:t>3</w:t>
             </w:r>
             <w:r>
               <w:rPr>
@@ -996,7 +995,7 @@
               <w:lang w:eastAsia="es-UY"/>
             </w:rPr>
           </w:pPr>
-          <w:hyperlink w:anchor="_Toc76245141" w:history="1">
+          <w:hyperlink w:anchor="_Toc76340389" w:history="1">
             <w:r>
               <w:rPr>
                 <w:rStyle w:val="Hipervnculo"/>
@@ -1040,7 +1039,7 @@
                 <w:noProof/>
                 <w:webHidden/>
               </w:rPr>
-              <w:instrText xml:space="preserve"> PAGEREF _Toc76245141 \h </w:instrText>
+              <w:instrText xml:space="preserve"> PAGEREF _Toc76340389 \h </w:instrText>
             </w:r>
             <w:r>
               <w:rPr>
@@ -1060,7 +1059,7 @@
                 <w:noProof/>
                 <w:webHidden/>
               </w:rPr>
-              <w:t>2</w:t>
+              <w:t>3</w:t>
             </w:r>
             <w:r>
               <w:rPr>
@@ -1086,7 +1085,7 @@
               <w:lang w:eastAsia="es-UY"/>
             </w:rPr>
           </w:pPr>
-          <w:hyperlink w:anchor="_Toc76245142" w:history="1">
+          <w:hyperlink w:anchor="_Toc76340390" w:history="1">
             <w:r>
               <w:rPr>
                 <w:rStyle w:val="Hipervnculo"/>
@@ -1130,7 +1129,7 @@
                 <w:noProof/>
                 <w:webHidden/>
               </w:rPr>
-              <w:instrText xml:space="preserve"> PAGEREF _Toc76245142 \h </w:instrText>
+              <w:instrText xml:space="preserve"> PAGEREF _Toc76340390 \h </w:instrText>
             </w:r>
             <w:r>
               <w:rPr>
@@ -1150,7 +1149,7 @@
                 <w:noProof/>
                 <w:webHidden/>
               </w:rPr>
-              <w:t>3</w:t>
+              <w:t>4</w:t>
             </w:r>
             <w:r>
               <w:rPr>
@@ -1176,7 +1175,7 @@
               <w:lang w:eastAsia="es-UY"/>
             </w:rPr>
           </w:pPr>
-          <w:hyperlink w:anchor="_Toc76245143" w:history="1">
+          <w:hyperlink w:anchor="_Toc76340391" w:history="1">
             <w:r>
               <w:rPr>
                 <w:rStyle w:val="Hipervnculo"/>
@@ -1220,7 +1219,7 @@
                 <w:noProof/>
                 <w:webHidden/>
               </w:rPr>
-              <w:instrText xml:space="preserve"> PAGEREF _Toc76245143 \h </w:instrText>
+              <w:instrText xml:space="preserve"> PAGEREF _Toc76340391 \h </w:instrText>
             </w:r>
             <w:r>
               <w:rPr>
@@ -1240,7 +1239,7 @@
                 <w:noProof/>
                 <w:webHidden/>
               </w:rPr>
-              <w:t>3</w:t>
+              <w:t>4</w:t>
             </w:r>
             <w:r>
               <w:rPr>
@@ -1266,7 +1265,7 @@
               <w:lang w:eastAsia="es-UY"/>
             </w:rPr>
           </w:pPr>
-          <w:hyperlink w:anchor="_Toc76245144" w:history="1">
+          <w:hyperlink w:anchor="_Toc76340392" w:history="1">
             <w:r>
               <w:rPr>
                 <w:rStyle w:val="Hipervnculo"/>
@@ -1310,7 +1309,7 @@
                 <w:noProof/>
                 <w:webHidden/>
               </w:rPr>
-              <w:instrText xml:space="preserve"> PAGEREF _Toc76245144 \h </w:instrText>
+              <w:instrText xml:space="preserve"> PAGEREF _Toc76340392 \h </w:instrText>
             </w:r>
             <w:r>
               <w:rPr>
@@ -1330,7 +1329,7 @@
                 <w:noProof/>
                 <w:webHidden/>
               </w:rPr>
-              <w:t>3</w:t>
+              <w:t>4</w:t>
             </w:r>
             <w:r>
               <w:rPr>
@@ -1356,7 +1355,7 @@
               <w:lang w:eastAsia="es-UY"/>
             </w:rPr>
           </w:pPr>
-          <w:hyperlink w:anchor="_Toc76245145" w:history="1">
+          <w:hyperlink w:anchor="_Toc76340393" w:history="1">
             <w:r>
               <w:rPr>
                 <w:rStyle w:val="Hipervnculo"/>
@@ -1400,7 +1399,7 @@
                 <w:noProof/>
                 <w:webHidden/>
               </w:rPr>
-              <w:instrText xml:space="preserve"> PAGEREF _Toc76245145 \h </w:instrText>
+              <w:instrText xml:space="preserve"> PAGEREF _Toc76340393 \h </w:instrText>
             </w:r>
             <w:r>
               <w:rPr>
@@ -1420,7 +1419,7 @@
                 <w:noProof/>
                 <w:webHidden/>
               </w:rPr>
-              <w:t>3</w:t>
+              <w:t>4</w:t>
             </w:r>
             <w:r>
               <w:rPr>
@@ -1446,7 +1445,7 @@
               <w:lang w:eastAsia="es-UY"/>
             </w:rPr>
           </w:pPr>
-          <w:hyperlink w:anchor="_Toc76245146" w:history="1">
+          <w:hyperlink w:anchor="_Toc76340394" w:history="1">
             <w:r>
               <w:rPr>
                 <w:rStyle w:val="Hipervnculo"/>
@@ -1490,7 +1489,7 @@
                 <w:noProof/>
                 <w:webHidden/>
               </w:rPr>
-              <w:instrText xml:space="preserve"> PAGEREF _Toc76245146 \h </w:instrText>
+              <w:instrText xml:space="preserve"> PAGEREF _Toc76340394 \h </w:instrText>
             </w:r>
             <w:r>
               <w:rPr>
@@ -1510,7 +1509,187 @@
                 <w:noProof/>
                 <w:webHidden/>
               </w:rPr>
-              <w:t>4</w:t>
+              <w:t>5</w:t>
+            </w:r>
+            <w:r>
+              <w:rPr>
+                <w:noProof/>
+                <w:webHidden/>
+              </w:rPr>
+              <w:fldChar w:fldCharType="end"/>
+            </w:r>
+          </w:hyperlink>
+        </w:p>
+        <w:p>
+          <w:pPr>
+            <w:pStyle w:val="TDC2"/>
+            <w:tabs>
+              <w:tab w:val="left" w:pos="880"/>
+              <w:tab w:val="right" w:leader="dot" w:pos="9394"/>
+            </w:tabs>
+            <w:rPr>
+              <w:rFonts w:eastAsiaTheme="minorEastAsia"/>
+              <w:noProof/>
+              <w:sz w:val="22"/>
+              <w:szCs w:val="22"/>
+              <w:lang w:eastAsia="es-UY"/>
+            </w:rPr>
+          </w:pPr>
+          <w:hyperlink w:anchor="_Toc76340395" w:history="1">
+            <w:r>
+              <w:rPr>
+                <w:rStyle w:val="Hipervnculo"/>
+                <w:noProof/>
+              </w:rPr>
+              <w:t>3.1</w:t>
+            </w:r>
+            <w:r>
+              <w:rPr>
+                <w:rFonts w:eastAsiaTheme="minorEastAsia"/>
+                <w:noProof/>
+                <w:sz w:val="22"/>
+                <w:szCs w:val="22"/>
+                <w:lang w:eastAsia="es-UY"/>
+              </w:rPr>
+              <w:tab/>
+            </w:r>
+            <w:r>
+              <w:rPr>
+                <w:rStyle w:val="Hipervnculo"/>
+                <w:noProof/>
+              </w:rPr>
+              <w:t>Ahorcado</w:t>
+            </w:r>
+            <w:r>
+              <w:rPr>
+                <w:noProof/>
+                <w:webHidden/>
+              </w:rPr>
+              <w:tab/>
+            </w:r>
+            <w:r>
+              <w:rPr>
+                <w:noProof/>
+                <w:webHidden/>
+              </w:rPr>
+              <w:fldChar w:fldCharType="begin"/>
+            </w:r>
+            <w:r>
+              <w:rPr>
+                <w:noProof/>
+                <w:webHidden/>
+              </w:rPr>
+              <w:instrText xml:space="preserve"> PAGEREF _Toc76340395 \h </w:instrText>
+            </w:r>
+            <w:r>
+              <w:rPr>
+                <w:noProof/>
+                <w:webHidden/>
+              </w:rPr>
+            </w:r>
+            <w:r>
+              <w:rPr>
+                <w:noProof/>
+                <w:webHidden/>
+              </w:rPr>
+              <w:fldChar w:fldCharType="separate"/>
+            </w:r>
+            <w:r>
+              <w:rPr>
+                <w:noProof/>
+                <w:webHidden/>
+              </w:rPr>
+              <w:t>5</w:t>
+            </w:r>
+            <w:r>
+              <w:rPr>
+                <w:noProof/>
+                <w:webHidden/>
+              </w:rPr>
+              <w:fldChar w:fldCharType="end"/>
+            </w:r>
+          </w:hyperlink>
+        </w:p>
+        <w:p>
+          <w:pPr>
+            <w:pStyle w:val="TDC2"/>
+            <w:tabs>
+              <w:tab w:val="left" w:pos="880"/>
+              <w:tab w:val="right" w:leader="dot" w:pos="9394"/>
+            </w:tabs>
+            <w:rPr>
+              <w:rFonts w:eastAsiaTheme="minorEastAsia"/>
+              <w:noProof/>
+              <w:sz w:val="22"/>
+              <w:szCs w:val="22"/>
+              <w:lang w:eastAsia="es-UY"/>
+            </w:rPr>
+          </w:pPr>
+          <w:hyperlink w:anchor="_Toc76340396" w:history="1">
+            <w:r>
+              <w:rPr>
+                <w:rStyle w:val="Hipervnculo"/>
+                <w:noProof/>
+              </w:rPr>
+              <w:t>3.2</w:t>
+            </w:r>
+            <w:r>
+              <w:rPr>
+                <w:rFonts w:eastAsiaTheme="minorEastAsia"/>
+                <w:noProof/>
+                <w:sz w:val="22"/>
+                <w:szCs w:val="22"/>
+                <w:lang w:eastAsia="es-UY"/>
+              </w:rPr>
+              <w:tab/>
+            </w:r>
+            <w:r>
+              <w:rPr>
+                <w:rStyle w:val="Hipervnculo"/>
+                <w:noProof/>
+              </w:rPr>
+              <w:t>Ta Te Ti</w:t>
+            </w:r>
+            <w:r>
+              <w:rPr>
+                <w:noProof/>
+                <w:webHidden/>
+              </w:rPr>
+              <w:tab/>
+            </w:r>
+            <w:r>
+              <w:rPr>
+                <w:noProof/>
+                <w:webHidden/>
+              </w:rPr>
+              <w:fldChar w:fldCharType="begin"/>
+            </w:r>
+            <w:r>
+              <w:rPr>
+                <w:noProof/>
+                <w:webHidden/>
+              </w:rPr>
+              <w:instrText xml:space="preserve"> PAGEREF _Toc76340396 \h </w:instrText>
+            </w:r>
+            <w:r>
+              <w:rPr>
+                <w:noProof/>
+                <w:webHidden/>
+              </w:rPr>
+            </w:r>
+            <w:r>
+              <w:rPr>
+                <w:noProof/>
+                <w:webHidden/>
+              </w:rPr>
+              <w:fldChar w:fldCharType="separate"/>
+            </w:r>
+            <w:r>
+              <w:rPr>
+                <w:noProof/>
+                <w:webHidden/>
+              </w:rPr>
+              <w:t>5</w:t>
             </w:r>
             <w:r>
               <w:rPr>
@@ -1536,7 +1715,7 @@
               <w:lang w:eastAsia="es-UY"/>
             </w:rPr>
           </w:pPr>
-          <w:hyperlink w:anchor="_Toc76245147" w:history="1">
+          <w:hyperlink w:anchor="_Toc76340397" w:history="1">
             <w:r>
               <w:rPr>
                 <w:rStyle w:val="Hipervnculo"/>
@@ -1580,7 +1759,7 @@
                 <w:noProof/>
                 <w:webHidden/>
               </w:rPr>
-              <w:instrText xml:space="preserve"> PAGEREF _Toc76245147 \h </w:instrText>
+              <w:instrText xml:space="preserve"> PAGEREF _Toc76340397 \h </w:instrText>
             </w:r>
             <w:r>
               <w:rPr>
@@ -1600,7 +1779,187 @@
                 <w:noProof/>
                 <w:webHidden/>
               </w:rPr>
-              <w:t>4</w:t>
+              <w:t>6</w:t>
+            </w:r>
+            <w:r>
+              <w:rPr>
+                <w:noProof/>
+                <w:webHidden/>
+              </w:rPr>
+              <w:fldChar w:fldCharType="end"/>
+            </w:r>
+          </w:hyperlink>
+        </w:p>
+        <w:p>
+          <w:pPr>
+            <w:pStyle w:val="TDC2"/>
+            <w:tabs>
+              <w:tab w:val="left" w:pos="880"/>
+              <w:tab w:val="right" w:leader="dot" w:pos="9394"/>
+            </w:tabs>
+            <w:rPr>
+              <w:rFonts w:eastAsiaTheme="minorEastAsia"/>
+              <w:noProof/>
+              <w:sz w:val="22"/>
+              <w:szCs w:val="22"/>
+              <w:lang w:eastAsia="es-UY"/>
+            </w:rPr>
+          </w:pPr>
+          <w:hyperlink w:anchor="_Toc76340398" w:history="1">
+            <w:r>
+              <w:rPr>
+                <w:rStyle w:val="Hipervnculo"/>
+                <w:noProof/>
+              </w:rPr>
+              <w:t>4.1</w:t>
+            </w:r>
+            <w:r>
+              <w:rPr>
+                <w:rFonts w:eastAsiaTheme="minorEastAsia"/>
+                <w:noProof/>
+                <w:sz w:val="22"/>
+                <w:szCs w:val="22"/>
+                <w:lang w:eastAsia="es-UY"/>
+              </w:rPr>
+              <w:tab/>
+            </w:r>
+            <w:r>
+              <w:rPr>
+                <w:rStyle w:val="Hipervnculo"/>
+                <w:noProof/>
+              </w:rPr>
+              <w:t>Ahorcado</w:t>
+            </w:r>
+            <w:r>
+              <w:rPr>
+                <w:noProof/>
+                <w:webHidden/>
+              </w:rPr>
+              <w:tab/>
+            </w:r>
+            <w:r>
+              <w:rPr>
+                <w:noProof/>
+                <w:webHidden/>
+              </w:rPr>
+              <w:fldChar w:fldCharType="begin"/>
+            </w:r>
+            <w:r>
+              <w:rPr>
+                <w:noProof/>
+                <w:webHidden/>
+              </w:rPr>
+              <w:instrText xml:space="preserve"> PAGEREF _Toc76340398 \h </w:instrText>
+            </w:r>
+            <w:r>
+              <w:rPr>
+                <w:noProof/>
+                <w:webHidden/>
+              </w:rPr>
+            </w:r>
+            <w:r>
+              <w:rPr>
+                <w:noProof/>
+                <w:webHidden/>
+              </w:rPr>
+              <w:fldChar w:fldCharType="separate"/>
+            </w:r>
+            <w:r>
+              <w:rPr>
+                <w:noProof/>
+                <w:webHidden/>
+              </w:rPr>
+              <w:t>6</w:t>
+            </w:r>
+            <w:r>
+              <w:rPr>
+                <w:noProof/>
+                <w:webHidden/>
+              </w:rPr>
+              <w:fldChar w:fldCharType="end"/>
+            </w:r>
+          </w:hyperlink>
+        </w:p>
+        <w:p>
+          <w:pPr>
+            <w:pStyle w:val="TDC2"/>
+            <w:tabs>
+              <w:tab w:val="left" w:pos="880"/>
+              <w:tab w:val="right" w:leader="dot" w:pos="9394"/>
+            </w:tabs>
+            <w:rPr>
+              <w:rFonts w:eastAsiaTheme="minorEastAsia"/>
+              <w:noProof/>
+              <w:sz w:val="22"/>
+              <w:szCs w:val="22"/>
+              <w:lang w:eastAsia="es-UY"/>
+            </w:rPr>
+          </w:pPr>
+          <w:hyperlink w:anchor="_Toc76340399" w:history="1">
+            <w:r>
+              <w:rPr>
+                <w:rStyle w:val="Hipervnculo"/>
+                <w:noProof/>
+              </w:rPr>
+              <w:t>4.2</w:t>
+            </w:r>
+            <w:r>
+              <w:rPr>
+                <w:rFonts w:eastAsiaTheme="minorEastAsia"/>
+                <w:noProof/>
+                <w:sz w:val="22"/>
+                <w:szCs w:val="22"/>
+                <w:lang w:eastAsia="es-UY"/>
+              </w:rPr>
+              <w:tab/>
+            </w:r>
+            <w:r>
+              <w:rPr>
+                <w:rStyle w:val="Hipervnculo"/>
+                <w:noProof/>
+              </w:rPr>
+              <w:t>Ta Te Ti</w:t>
+            </w:r>
+            <w:r>
+              <w:rPr>
+                <w:noProof/>
+                <w:webHidden/>
+              </w:rPr>
+              <w:tab/>
+            </w:r>
+            <w:r>
+              <w:rPr>
+                <w:noProof/>
+                <w:webHidden/>
+              </w:rPr>
+              <w:fldChar w:fldCharType="begin"/>
+            </w:r>
+            <w:r>
+              <w:rPr>
+                <w:noProof/>
+                <w:webHidden/>
+              </w:rPr>
+              <w:instrText xml:space="preserve"> PAGEREF _Toc76340399 \h </w:instrText>
+            </w:r>
+            <w:r>
+              <w:rPr>
+                <w:noProof/>
+                <w:webHidden/>
+              </w:rPr>
+            </w:r>
+            <w:r>
+              <w:rPr>
+                <w:noProof/>
+                <w:webHidden/>
+              </w:rPr>
+              <w:fldChar w:fldCharType="separate"/>
+            </w:r>
+            <w:r>
+              <w:rPr>
+                <w:noProof/>
+                <w:webHidden/>
+              </w:rPr>
+              <w:t>6</w:t>
             </w:r>
             <w:r>
               <w:rPr>
@@ -1626,7 +1985,7 @@
               <w:lang w:eastAsia="es-UY"/>
             </w:rPr>
           </w:pPr>
-          <w:hyperlink w:anchor="_Toc76245148" w:history="1">
+          <w:hyperlink w:anchor="_Toc76340400" w:history="1">
             <w:r>
               <w:rPr>
                 <w:rStyle w:val="Hipervnculo"/>
@@ -1670,7 +2029,7 @@
                 <w:noProof/>
                 <w:webHidden/>
               </w:rPr>
-              <w:instrText xml:space="preserve"> PAGEREF _Toc76245148 \h </w:instrText>
+              <w:instrText xml:space="preserve"> PAGEREF _Toc76340400 \h </w:instrText>
             </w:r>
             <w:r>
               <w:rPr>
@@ -1690,7 +2049,7 @@
                 <w:noProof/>
                 <w:webHidden/>
               </w:rPr>
-              <w:t>4</w:t>
+              <w:t>7</w:t>
             </w:r>
             <w:r>
               <w:rPr>
@@ -1723,7 +2082,7 @@
       <w:pPr>
         <w:pStyle w:val="Ttulo1"/>
       </w:pPr>
-      <w:bookmarkStart w:id="0" w:name="_Toc76245137"/>
+      <w:bookmarkStart w:id="0" w:name="_Toc76340385"/>
       <w:r>
         <w:lastRenderedPageBreak/>
         <w:t>Planteamiento del problema</w:t>
@@ -1733,10 +2092,24 @@
     <w:p/>
     <w:p>
       <w:pPr>
+        <w:rPr>
+          <w:rFonts w:asciiTheme="majorHAnsi" w:eastAsiaTheme="majorEastAsia" w:hAnsiTheme="majorHAnsi" w:cstheme="majorBidi"/>
+          <w:color w:val="881631" w:themeColor="accent1" w:themeShade="BF"/>
+          <w:sz w:val="32"/>
+          <w:szCs w:val="32"/>
+        </w:rPr>
+      </w:pPr>
+      <w:r>
+        <w:br w:type="page"/>
+      </w:r>
+    </w:p>
+    <w:p>
+      <w:pPr>
         <w:pStyle w:val="Ttulo1"/>
       </w:pPr>
-      <w:bookmarkStart w:id="1" w:name="_Toc76245138"/>
+      <w:bookmarkStart w:id="1" w:name="_Toc76340386"/>
       <w:r>
+        <w:lastRenderedPageBreak/>
         <w:t>Análisis de soluciones alternativas</w:t>
       </w:r>
       <w:bookmarkEnd w:id="1"/>
@@ -1745,7 +2118,7 @@
       <w:pPr>
         <w:pStyle w:val="Ttulo2"/>
       </w:pPr>
-      <w:bookmarkStart w:id="2" w:name="_Toc76245139"/>
+      <w:bookmarkStart w:id="2" w:name="_Toc76340387"/>
       <w:r>
         <w:t>Ahorcado</w:t>
       </w:r>
@@ -1755,7 +2128,7 @@
       <w:pPr>
         <w:pStyle w:val="Ttulo3"/>
       </w:pPr>
-      <w:bookmarkStart w:id="3" w:name="_Toc76245140"/>
+      <w:bookmarkStart w:id="3" w:name="_Toc76340388"/>
       <w:r>
         <w:t>Para el problema de la lista de palabras</w:t>
       </w:r>
@@ -1789,7 +2162,7 @@
       <w:pPr>
         <w:pStyle w:val="Ttulo3"/>
       </w:pPr>
-      <w:bookmarkStart w:id="4" w:name="_Toc76245141"/>
+      <w:bookmarkStart w:id="4" w:name="_Toc76340389"/>
       <w:r>
         <w:t>Para esconder la palabra</w:t>
       </w:r>
@@ -1835,7 +2208,7 @@
       <w:pPr>
         <w:pStyle w:val="Ttulo3"/>
       </w:pPr>
-      <w:bookmarkStart w:id="5" w:name="_Toc76245142"/>
+      <w:bookmarkStart w:id="5" w:name="_Toc76340390"/>
       <w:r>
         <w:lastRenderedPageBreak/>
         <w:t>Para imprimir el estado de la horca</w:t>
@@ -1882,7 +2255,7 @@
       <w:pPr>
         <w:pStyle w:val="Ttulo2"/>
       </w:pPr>
-      <w:bookmarkStart w:id="6" w:name="_Toc76245143"/>
+      <w:bookmarkStart w:id="6" w:name="_Toc76340391"/>
       <w:r>
         <w:t>Ta Te Ti</w:t>
       </w:r>
@@ -1892,7 +2265,7 @@
       <w:pPr>
         <w:pStyle w:val="Ttulo3"/>
       </w:pPr>
-      <w:bookmarkStart w:id="7" w:name="_Toc76245144"/>
+      <w:bookmarkStart w:id="7" w:name="_Toc76340392"/>
       <w:r>
         <w:t>Guardar el estado actual</w:t>
       </w:r>
@@ -1929,7 +2302,7 @@
       <w:pPr>
         <w:pStyle w:val="Ttulo3"/>
       </w:pPr>
-      <w:bookmarkStart w:id="8" w:name="_Toc76245145"/>
+      <w:bookmarkStart w:id="8" w:name="_Toc76340393"/>
       <w:r>
         <w:t>Finalizar partida</w:t>
       </w:r>
@@ -1971,7 +2344,7 @@
       <w:pPr>
         <w:pStyle w:val="Ttulo1"/>
       </w:pPr>
-      <w:bookmarkStart w:id="9" w:name="_Toc76245146"/>
+      <w:bookmarkStart w:id="9" w:name="_Toc76340394"/>
       <w:r>
         <w:lastRenderedPageBreak/>
         <w:t>Justificación de la solución elegida</w:t>
@@ -1979,12 +2352,31 @@
       <w:bookmarkEnd w:id="9"/>
     </w:p>
     <w:p>
+      <w:r>
+        <w:t>Debido al tiempo que se tenía para la realización del proyecto, varias opciones se vieron limitadas; existía la idea de realizarlo con interfaz gr</w:t>
+      </w:r>
+      <w:r>
+        <w:t>á</w:t>
+      </w:r>
+      <w:r>
+        <w:t>fica</w:t>
+      </w:r>
+      <w:r>
+        <w:t>,</w:t>
+      </w:r>
+      <w:r>
+        <w:t xml:space="preserve"> pero no era posible en el tiempo que se tenía.</w:t>
+      </w:r>
+    </w:p>
+    <w:p>
       <w:pPr>
         <w:pStyle w:val="Ttulo2"/>
       </w:pPr>
+      <w:bookmarkStart w:id="10" w:name="_Toc76340395"/>
       <w:r>
         <w:t>Ahorcado</w:t>
       </w:r>
+      <w:bookmarkEnd w:id="10"/>
     </w:p>
     <w:p>
       <w:pPr>
@@ -2029,9 +2421,11 @@
       <w:pPr>
         <w:pStyle w:val="Ttulo2"/>
       </w:pPr>
+      <w:bookmarkStart w:id="11" w:name="_Toc76340396"/>
       <w:r>
         <w:t>Ta Te Ti</w:t>
       </w:r>
+      <w:bookmarkEnd w:id="11"/>
     </w:p>
     <w:p>
       <w:pPr>
@@ -2059,24 +2453,81 @@
     </w:p>
     <w:p>
       <w:pPr>
+        <w:rPr>
+          <w:rFonts w:asciiTheme="majorHAnsi" w:eastAsiaTheme="majorEastAsia" w:hAnsiTheme="majorHAnsi" w:cstheme="majorBidi"/>
+          <w:color w:val="881631" w:themeColor="accent1" w:themeShade="BF"/>
+          <w:sz w:val="32"/>
+          <w:szCs w:val="32"/>
+        </w:rPr>
+      </w:pPr>
+      <w:r>
+        <w:br w:type="page"/>
+      </w:r>
+    </w:p>
+    <w:p>
+      <w:pPr>
         <w:pStyle w:val="Ttulo1"/>
       </w:pPr>
-      <w:bookmarkStart w:id="10" w:name="_Toc76245147"/>
+      <w:bookmarkStart w:id="12" w:name="_Toc76340397"/>
       <w:r>
+        <w:lastRenderedPageBreak/>
         <w:t>Desarrollo de la solución</w:t>
       </w:r>
-      <w:bookmarkEnd w:id="10"/>
+      <w:bookmarkEnd w:id="12"/>
     </w:p>
-    <w:p/>
     <w:p>
       <w:pPr>
+        <w:pStyle w:val="Ttulo2"/>
+      </w:pPr>
+      <w:bookmarkStart w:id="13" w:name="_Toc76340398"/>
+      <w:r>
+        <w:t>Ahorcado</w:t>
+      </w:r>
+      <w:bookmarkEnd w:id="13"/>
+    </w:p>
+    <w:p>
+      <w:r>
+        <w:t>Para implementar la solución se creó una carpeta que el programa establece como base para leer los archivos que contiene, de los cuales tomará el nombre como categoría y su contenido como palabras. En el código se utiliza un bucle for, este recorrerá todos los archivos en esta carpeta agregando a un diccionario el nombre como clave y una lista de las palabras como valor.</w:t>
+      </w:r>
+    </w:p>
+    <w:p>
+      <w:r>
+        <w:t>Para la función que imprime la horca se reciben los errores, letras encontradas y la palabra a esconder, lo primero es reemplazar todas las letras que aún no han sido descubiertas por un guion bajo, luego formatea una cadena que tiene la figura de la horca con la cantidad de partes del cuerpo equivalente al número de errores.</w:t>
+      </w:r>
+    </w:p>
+    <w:p>
+      <w:pPr>
+        <w:pStyle w:val="Ttulo2"/>
+      </w:pPr>
+      <w:bookmarkStart w:id="14" w:name="_Toc76340399"/>
+      <w:r>
+        <w:t>Ta Te Ti</w:t>
+      </w:r>
+      <w:bookmarkEnd w:id="14"/>
+    </w:p>
+    <w:p>
+      <w:pPr>
+        <w:rPr>
+          <w:rFonts w:asciiTheme="majorHAnsi" w:eastAsiaTheme="majorEastAsia" w:hAnsiTheme="majorHAnsi" w:cstheme="majorBidi"/>
+          <w:color w:val="881631" w:themeColor="accent1" w:themeShade="BF"/>
+          <w:sz w:val="32"/>
+          <w:szCs w:val="32"/>
+        </w:rPr>
+      </w:pPr>
+      <w:r>
+        <w:br w:type="page"/>
+      </w:r>
+    </w:p>
+    <w:p>
+      <w:pPr>
         <w:pStyle w:val="Ttulo1"/>
       </w:pPr>
-      <w:bookmarkStart w:id="11" w:name="_Toc76245148"/>
+      <w:bookmarkStart w:id="15" w:name="_Toc76340400"/>
       <w:r>
+        <w:lastRenderedPageBreak/>
         <w:t>Conclusiones</w:t>
       </w:r>
-      <w:bookmarkEnd w:id="11"/>
+      <w:bookmarkEnd w:id="15"/>
     </w:p>
     <w:sectPr>
       <w:footerReference w:type="default" r:id="rId11"/>
@@ -4213,7 +4664,7 @@
     <w:charset w:val="00"/>
     <w:family w:val="roman"/>
     <w:pitch w:val="variable"/>
-    <w:sig w:usb0="E0002AFF" w:usb1="C0007843" w:usb2="00000009" w:usb3="00000000" w:csb0="000001FF" w:csb1="00000000"/>
+    <w:sig w:usb0="E0002EFF" w:usb1="C000785B" w:usb2="00000009" w:usb3="00000000" w:csb0="000001FF" w:csb1="00000000"/>
   </w:font>
   <w:font w:name="Courier New">
     <w:panose1 w:val="02070309020205020404"/>
@@ -4234,21 +4685,21 @@
     <w:charset w:val="00"/>
     <w:family w:val="swiss"/>
     <w:pitch w:val="variable"/>
-    <w:sig w:usb0="E0002AFF" w:usb1="C0007843" w:usb2="00000009" w:usb3="00000000" w:csb0="000001FF" w:csb1="00000000"/>
+    <w:sig w:usb0="E0002EFF" w:usb1="C000785B" w:usb2="00000009" w:usb3="00000000" w:csb0="000001FF" w:csb1="00000000"/>
   </w:font>
   <w:font w:name="Calibri">
     <w:panose1 w:val="020F0502020204030204"/>
     <w:charset w:val="00"/>
     <w:family w:val="swiss"/>
     <w:pitch w:val="variable"/>
-    <w:sig w:usb0="E0002AFF" w:usb1="4000ACFF" w:usb2="00000001" w:usb3="00000000" w:csb0="000001FF" w:csb1="00000000"/>
+    <w:sig w:usb0="E4002EFF" w:usb1="C000247B" w:usb2="00000009" w:usb3="00000000" w:csb0="000001FF" w:csb1="00000000"/>
   </w:font>
   <w:font w:name="Calibri Light">
     <w:panose1 w:val="020F0302020204030204"/>
     <w:charset w:val="00"/>
     <w:family w:val="swiss"/>
     <w:pitch w:val="variable"/>
-    <w:sig w:usb0="A0002AEF" w:usb1="4000207B" w:usb2="00000000" w:usb3="00000000" w:csb0="000001FF" w:csb1="00000000"/>
+    <w:sig w:usb0="E4002EFF" w:usb1="C000247B" w:usb2="00000009" w:usb3="00000000" w:csb0="000001FF" w:csb1="00000000"/>
   </w:font>
 </w:fonts>
 </file>
@@ -4272,6 +4723,7 @@
     <w:rsidRoot w:val="007B16E7"/>
     <w:rsid w:val="00135BFF"/>
     <w:rsid w:val="002E7912"/>
+    <w:rsid w:val="00344147"/>
     <w:rsid w:val="00582489"/>
     <w:rsid w:val="00730A9E"/>
     <w:rsid w:val="007B16E7"/>

</xml_diff>